<commit_message>
Poprawa i uzupełnienie instrukcji nr 3 oraz kod z ćwiczenia 3
</commit_message>
<xml_diff>
--- a/Ksiazka/Cw03/PiWDP03 Podstawy obslugi - projekt.docx
+++ b/Ksiazka/Cw03/PiWDP03 Podstawy obslugi - projekt.docx
@@ -2419,6 +2419,46 @@
                 <w:szCs w:val="22"/>
               </w:rPr>
             </w:pPr>
+            <w:r>
+              <w:rPr>
+                <w:sz w:val="22"/>
+                <w:szCs w:val="22"/>
+              </w:rPr>
+              <w:fldChar w:fldCharType="begin"/>
+            </w:r>
+            <w:r>
+              <w:rPr>
+                <w:sz w:val="22"/>
+                <w:szCs w:val="22"/>
+              </w:rPr>
+              <w:instrText xml:space="preserve"> REF _Ref427754587 \h </w:instrText>
+            </w:r>
+            <w:r>
+              <w:rPr>
+                <w:sz w:val="22"/>
+                <w:szCs w:val="22"/>
+              </w:rPr>
+            </w:r>
+            <w:r>
+              <w:rPr>
+                <w:sz w:val="22"/>
+                <w:szCs w:val="22"/>
+              </w:rPr>
+              <w:fldChar w:fldCharType="separate"/>
+            </w:r>
+            <w:r>
+              <w:rPr>
+                <w:sz w:val="20"/>
+              </w:rPr>
+              <w:t>Widok okna projektu LabVIEW.</w:t>
+            </w:r>
+            <w:r>
+              <w:rPr>
+                <w:sz w:val="22"/>
+                <w:szCs w:val="22"/>
+              </w:rPr>
+              <w:fldChar w:fldCharType="end"/>
+            </w:r>
           </w:p>
         </w:tc>
         <w:tc>
@@ -2431,6 +2471,24 @@
               <w:spacing w:before="120" w:after="120"/>
               <w:jc w:val="right"/>
             </w:pPr>
+            <w:r>
+              <w:fldChar w:fldCharType="begin"/>
+            </w:r>
+            <w:r>
+              <w:instrText xml:space="preserve"> PAGEREF _Ref427754587 \h </w:instrText>
+            </w:r>
+            <w:r>
+              <w:fldChar w:fldCharType="separate"/>
+            </w:r>
+            <w:r>
+              <w:rPr>
+                <w:noProof/>
+              </w:rPr>
+              <w:t>6</w:t>
+            </w:r>
+            <w:r>
+              <w:fldChar w:fldCharType="end"/>
+            </w:r>
           </w:p>
         </w:tc>
       </w:tr>
@@ -2446,6 +2504,495 @@
             </w:pPr>
             <w:r>
               <w:t>8.</w:t>
+            </w:r>
+          </w:p>
+        </w:tc>
+        <w:tc>
+          <w:tcPr>
+            <w:tcW w:w="7560" w:type="dxa"/>
+            <w:shd w:val="clear" w:color="auto" w:fill="F3F3F3"/>
+          </w:tcPr>
+          <w:p>
+            <w:pPr>
+              <w:tabs>
+                <w:tab w:val="center" w:pos="4536"/>
+                <w:tab w:val="left" w:pos="5235"/>
+              </w:tabs>
+              <w:spacing w:before="120" w:after="120"/>
+              <w:rPr>
+                <w:sz w:val="22"/>
+                <w:szCs w:val="22"/>
+              </w:rPr>
+            </w:pPr>
+            <w:r>
+              <w:rPr>
+                <w:sz w:val="22"/>
+                <w:szCs w:val="22"/>
+              </w:rPr>
+              <w:fldChar w:fldCharType="begin"/>
+            </w:r>
+            <w:r>
+              <w:rPr>
+                <w:sz w:val="22"/>
+                <w:szCs w:val="22"/>
+              </w:rPr>
+              <w:instrText xml:space="preserve"> REF _Ref428289947 \h </w:instrText>
+            </w:r>
+            <w:r>
+              <w:rPr>
+                <w:sz w:val="22"/>
+                <w:szCs w:val="22"/>
+              </w:rPr>
+            </w:r>
+            <w:r>
+              <w:rPr>
+                <w:sz w:val="22"/>
+                <w:szCs w:val="22"/>
+              </w:rPr>
+              <w:fldChar w:fldCharType="separate"/>
+            </w:r>
+            <w:r>
+              <w:rPr>
+                <w:sz w:val="20"/>
+              </w:rPr>
+              <w:t xml:space="preserve">Widok: opcji dodawania w drzewie (a), wirtualnego folderu (b), </w:t>
+            </w:r>
+            <w:r>
+              <w:rPr>
+                <w:sz w:val="20"/>
+              </w:rPr>
+              <w:br/>
+              <w:t xml:space="preserve">folderu typu </w:t>
+            </w:r>
+            <w:proofErr w:type="spellStart"/>
+            <w:r>
+              <w:rPr>
+                <w:sz w:val="20"/>
+              </w:rPr>
+              <w:t>auto-populating</w:t>
+            </w:r>
+            <w:proofErr w:type="spellEnd"/>
+            <w:r>
+              <w:rPr>
+                <w:sz w:val="20"/>
+              </w:rPr>
+              <w:t xml:space="preserve"> (c).</w:t>
+            </w:r>
+            <w:r>
+              <w:rPr>
+                <w:sz w:val="22"/>
+                <w:szCs w:val="22"/>
+              </w:rPr>
+              <w:fldChar w:fldCharType="end"/>
+            </w:r>
+          </w:p>
+        </w:tc>
+        <w:tc>
+          <w:tcPr>
+            <w:tcW w:w="824" w:type="dxa"/>
+            <w:shd w:val="clear" w:color="auto" w:fill="F3F3F3"/>
+          </w:tcPr>
+          <w:p>
+            <w:pPr>
+              <w:spacing w:before="120" w:after="120"/>
+              <w:jc w:val="right"/>
+            </w:pPr>
+            <w:r>
+              <w:fldChar w:fldCharType="begin"/>
+            </w:r>
+            <w:r>
+              <w:instrText xml:space="preserve"> PAGEREF _Ref428289947 \h </w:instrText>
+            </w:r>
+            <w:r>
+              <w:fldChar w:fldCharType="separate"/>
+            </w:r>
+            <w:r>
+              <w:rPr>
+                <w:noProof/>
+              </w:rPr>
+              <w:t>6</w:t>
+            </w:r>
+            <w:r>
+              <w:fldChar w:fldCharType="end"/>
+            </w:r>
+          </w:p>
+        </w:tc>
+      </w:tr>
+      <w:tr>
+        <w:tc>
+          <w:tcPr>
+            <w:tcW w:w="720" w:type="dxa"/>
+            <w:shd w:val="clear" w:color="auto" w:fill="E6E6E6"/>
+          </w:tcPr>
+          <w:p>
+            <w:pPr>
+              <w:spacing w:before="120" w:after="120"/>
+              <w:rPr>
+                <w:lang w:val="en-US"/>
+              </w:rPr>
+            </w:pPr>
+            <w:r>
+              <w:rPr>
+                <w:lang w:val="en-US"/>
+              </w:rPr>
+              <w:t>9.</w:t>
+            </w:r>
+          </w:p>
+        </w:tc>
+        <w:tc>
+          <w:tcPr>
+            <w:tcW w:w="7560" w:type="dxa"/>
+            <w:shd w:val="clear" w:color="auto" w:fill="E6E6E6"/>
+          </w:tcPr>
+          <w:p>
+            <w:pPr>
+              <w:spacing w:before="120" w:after="120"/>
+              <w:rPr>
+                <w:sz w:val="22"/>
+                <w:szCs w:val="22"/>
+              </w:rPr>
+            </w:pPr>
+            <w:r>
+              <w:rPr>
+                <w:sz w:val="22"/>
+                <w:szCs w:val="22"/>
+              </w:rPr>
+              <w:fldChar w:fldCharType="begin"/>
+            </w:r>
+            <w:r>
+              <w:rPr>
+                <w:sz w:val="22"/>
+                <w:szCs w:val="22"/>
+              </w:rPr>
+              <w:instrText xml:space="preserve"> REF _Ref473321388 \h </w:instrText>
+            </w:r>
+            <w:r>
+              <w:rPr>
+                <w:sz w:val="22"/>
+                <w:szCs w:val="22"/>
+              </w:rPr>
+            </w:r>
+            <w:r>
+              <w:rPr>
+                <w:sz w:val="22"/>
+                <w:szCs w:val="22"/>
+              </w:rPr>
+              <w:fldChar w:fldCharType="separate"/>
+            </w:r>
+            <w:r>
+              <w:rPr>
+                <w:sz w:val="20"/>
+              </w:rPr>
+              <w:t xml:space="preserve">Schemat blokowy pliku „temp </w:t>
+            </w:r>
+            <w:proofErr w:type="spellStart"/>
+            <w:r>
+              <w:rPr>
+                <w:sz w:val="20"/>
+              </w:rPr>
+              <w:t>limits.vi</w:t>
+            </w:r>
+            <w:proofErr w:type="spellEnd"/>
+            <w:r>
+              <w:rPr>
+                <w:sz w:val="20"/>
+              </w:rPr>
+              <w:t>”.</w:t>
+            </w:r>
+            <w:r>
+              <w:rPr>
+                <w:sz w:val="22"/>
+                <w:szCs w:val="22"/>
+              </w:rPr>
+              <w:fldChar w:fldCharType="end"/>
+            </w:r>
+          </w:p>
+        </w:tc>
+        <w:tc>
+          <w:tcPr>
+            <w:tcW w:w="824" w:type="dxa"/>
+            <w:shd w:val="clear" w:color="auto" w:fill="E6E6E6"/>
+          </w:tcPr>
+          <w:p>
+            <w:pPr>
+              <w:spacing w:before="120" w:after="120"/>
+              <w:jc w:val="right"/>
+            </w:pPr>
+            <w:r>
+              <w:fldChar w:fldCharType="begin"/>
+            </w:r>
+            <w:r>
+              <w:instrText xml:space="preserve"> PAGEREF _Ref473321388 \h </w:instrText>
+            </w:r>
+            <w:r>
+              <w:fldChar w:fldCharType="separate"/>
+            </w:r>
+            <w:r>
+              <w:rPr>
+                <w:noProof/>
+              </w:rPr>
+              <w:t>8</w:t>
+            </w:r>
+            <w:r>
+              <w:fldChar w:fldCharType="end"/>
+            </w:r>
+          </w:p>
+        </w:tc>
+      </w:tr>
+      <w:tr>
+        <w:tc>
+          <w:tcPr>
+            <w:tcW w:w="720" w:type="dxa"/>
+            <w:shd w:val="clear" w:color="auto" w:fill="F3F3F3"/>
+          </w:tcPr>
+          <w:p>
+            <w:pPr>
+              <w:spacing w:before="120" w:after="120"/>
+            </w:pPr>
+            <w:r>
+              <w:t>10.</w:t>
+            </w:r>
+          </w:p>
+        </w:tc>
+        <w:tc>
+          <w:tcPr>
+            <w:tcW w:w="7560" w:type="dxa"/>
+            <w:shd w:val="clear" w:color="auto" w:fill="F3F3F3"/>
+          </w:tcPr>
+          <w:p>
+            <w:pPr>
+              <w:spacing w:before="120" w:after="120"/>
+              <w:rPr>
+                <w:sz w:val="22"/>
+                <w:szCs w:val="22"/>
+              </w:rPr>
+            </w:pPr>
+            <w:r>
+              <w:rPr>
+                <w:sz w:val="22"/>
+                <w:szCs w:val="22"/>
+              </w:rPr>
+              <w:fldChar w:fldCharType="begin"/>
+            </w:r>
+            <w:r>
+              <w:rPr>
+                <w:sz w:val="22"/>
+                <w:szCs w:val="22"/>
+              </w:rPr>
+              <w:instrText xml:space="preserve"> REF _Ref473321452 \h </w:instrText>
+            </w:r>
+            <w:r>
+              <w:rPr>
+                <w:sz w:val="22"/>
+                <w:szCs w:val="22"/>
+              </w:rPr>
+            </w:r>
+            <w:r>
+              <w:rPr>
+                <w:sz w:val="22"/>
+                <w:szCs w:val="22"/>
+              </w:rPr>
+              <w:fldChar w:fldCharType="separate"/>
+            </w:r>
+            <w:r>
+              <w:rPr>
+                <w:sz w:val="20"/>
+              </w:rPr>
+              <w:t xml:space="preserve">Przykładowa realizacja pliku </w:t>
+            </w:r>
+            <w:proofErr w:type="spellStart"/>
+            <w:r>
+              <w:rPr>
+                <w:sz w:val="20"/>
+              </w:rPr>
+              <w:t>subVI</w:t>
+            </w:r>
+            <w:proofErr w:type="spellEnd"/>
+            <w:r>
+              <w:rPr>
+                <w:sz w:val="20"/>
+              </w:rPr>
+              <w:t xml:space="preserve">  </w:t>
+            </w:r>
+            <w:r>
+              <w:rPr>
+                <w:sz w:val="20"/>
+              </w:rPr>
+              <w:t>- diagram.</w:t>
+            </w:r>
+            <w:r>
+              <w:rPr>
+                <w:sz w:val="22"/>
+                <w:szCs w:val="22"/>
+              </w:rPr>
+              <w:fldChar w:fldCharType="end"/>
+            </w:r>
+          </w:p>
+        </w:tc>
+        <w:tc>
+          <w:tcPr>
+            <w:tcW w:w="824" w:type="dxa"/>
+            <w:shd w:val="clear" w:color="auto" w:fill="F3F3F3"/>
+          </w:tcPr>
+          <w:p>
+            <w:pPr>
+              <w:spacing w:before="120" w:after="120"/>
+              <w:jc w:val="right"/>
+            </w:pPr>
+            <w:r>
+              <w:fldChar w:fldCharType="begin"/>
+            </w:r>
+            <w:r>
+              <w:instrText xml:space="preserve"> PAGEREF _Ref473321452 \h </w:instrText>
+            </w:r>
+            <w:r>
+              <w:fldChar w:fldCharType="separate"/>
+            </w:r>
+            <w:r>
+              <w:rPr>
+                <w:noProof/>
+              </w:rPr>
+              <w:t>9</w:t>
+            </w:r>
+            <w:r>
+              <w:fldChar w:fldCharType="end"/>
+            </w:r>
+          </w:p>
+        </w:tc>
+      </w:tr>
+      <w:tr>
+        <w:tc>
+          <w:tcPr>
+            <w:tcW w:w="720" w:type="dxa"/>
+            <w:shd w:val="clear" w:color="auto" w:fill="E6E6E6"/>
+          </w:tcPr>
+          <w:p>
+            <w:pPr>
+              <w:spacing w:before="120" w:after="120"/>
+            </w:pPr>
+            <w:r>
+              <w:t>11.</w:t>
+            </w:r>
+          </w:p>
+        </w:tc>
+        <w:tc>
+          <w:tcPr>
+            <w:tcW w:w="7560" w:type="dxa"/>
+            <w:shd w:val="clear" w:color="auto" w:fill="E6E6E6"/>
+          </w:tcPr>
+          <w:p>
+            <w:pPr>
+              <w:spacing w:before="120" w:after="120"/>
+              <w:rPr>
+                <w:sz w:val="22"/>
+                <w:szCs w:val="22"/>
+              </w:rPr>
+            </w:pPr>
+            <w:r>
+              <w:rPr>
+                <w:sz w:val="22"/>
+                <w:szCs w:val="22"/>
+              </w:rPr>
+              <w:fldChar w:fldCharType="begin"/>
+            </w:r>
+            <w:r>
+              <w:rPr>
+                <w:sz w:val="22"/>
+                <w:szCs w:val="22"/>
+              </w:rPr>
+              <w:instrText xml:space="preserve"> REF _Ref473321458 \h </w:instrText>
+            </w:r>
+            <w:r>
+              <w:rPr>
+                <w:sz w:val="22"/>
+                <w:szCs w:val="22"/>
+              </w:rPr>
+            </w:r>
+            <w:r>
+              <w:rPr>
+                <w:sz w:val="22"/>
+                <w:szCs w:val="22"/>
+              </w:rPr>
+              <w:fldChar w:fldCharType="separate"/>
+            </w:r>
+            <w:r>
+              <w:rPr>
+                <w:sz w:val="20"/>
+              </w:rPr>
+              <w:t xml:space="preserve">Przykładowa realizacja pliku </w:t>
+            </w:r>
+            <w:proofErr w:type="spellStart"/>
+            <w:r>
+              <w:rPr>
+                <w:sz w:val="20"/>
+              </w:rPr>
+              <w:t>subVI</w:t>
+            </w:r>
+            <w:proofErr w:type="spellEnd"/>
+            <w:r>
+              <w:rPr>
+                <w:sz w:val="20"/>
+              </w:rPr>
+              <w:t xml:space="preserve">  </w:t>
+            </w:r>
+            <w:r>
+              <w:rPr>
+                <w:sz w:val="20"/>
+              </w:rPr>
+              <w:t>- ikona i panel połączeń.</w:t>
+            </w:r>
+            <w:r>
+              <w:rPr>
+                <w:sz w:val="22"/>
+                <w:szCs w:val="22"/>
+              </w:rPr>
+              <w:fldChar w:fldCharType="end"/>
+            </w:r>
+          </w:p>
+        </w:tc>
+        <w:tc>
+          <w:tcPr>
+            <w:tcW w:w="824" w:type="dxa"/>
+            <w:shd w:val="clear" w:color="auto" w:fill="E6E6E6"/>
+          </w:tcPr>
+          <w:p>
+            <w:pPr>
+              <w:spacing w:before="120" w:after="120"/>
+              <w:jc w:val="right"/>
+            </w:pPr>
+            <w:r>
+              <w:fldChar w:fldCharType="begin"/>
+            </w:r>
+            <w:r>
+              <w:instrText xml:space="preserve"> PAGEREF _Ref473321458 \h </w:instrText>
+            </w:r>
+            <w:r>
+              <w:fldChar w:fldCharType="separate"/>
+            </w:r>
+            <w:r>
+              <w:rPr>
+                <w:noProof/>
+              </w:rPr>
+              <w:t>9</w:t>
+            </w:r>
+            <w:r>
+              <w:fldChar w:fldCharType="end"/>
+            </w:r>
+          </w:p>
+        </w:tc>
+      </w:tr>
+      <w:tr>
+        <w:tc>
+          <w:tcPr>
+            <w:tcW w:w="720" w:type="dxa"/>
+            <w:shd w:val="clear" w:color="auto" w:fill="F3F3F3"/>
+          </w:tcPr>
+          <w:p>
+            <w:pPr>
+              <w:spacing w:before="120" w:after="120"/>
+            </w:pPr>
+            <w:r>
+              <w:t>12.</w:t>
             </w:r>
           </w:p>
         </w:tc>
@@ -2498,7 +3045,7 @@
               <w:rPr>
                 <w:lang w:val="en-US"/>
               </w:rPr>
-              <w:t>9.</w:t>
+              <w:t>13.</w:t>
             </w:r>
           </w:p>
         </w:tc>
@@ -2533,16 +3080,6 @@
     </w:tbl>
     <w:p>
       <w:pPr>
-        <w:pStyle w:val="Akapitzlist"/>
-        <w:tabs>
-          <w:tab w:val="left" w:pos="249"/>
-        </w:tabs>
-        <w:spacing w:after="200" w:line="276" w:lineRule="auto"/>
-        <w:ind w:left="440"/>
-      </w:pPr>
-    </w:p>
-    <w:p>
-      <w:pPr>
         <w:spacing w:line="360" w:lineRule="auto"/>
         <w:jc w:val="both"/>
         <w:rPr>
@@ -2565,29 +3102,16 @@
       <w:pPr>
         <w:spacing w:line="360" w:lineRule="auto"/>
         <w:jc w:val="both"/>
+        <w:outlineLvl w:val="0"/>
         <w:rPr>
           <w:b/>
         </w:rPr>
       </w:pPr>
-    </w:p>
-    <w:p>
-      <w:pPr>
-        <w:pStyle w:val="Akapitzlist"/>
-        <w:numPr>
-          <w:ilvl w:val="0"/>
-          <w:numId w:val="25"/>
-        </w:numPr>
-        <w:spacing w:line="360" w:lineRule="auto"/>
-        <w:jc w:val="both"/>
-        <w:outlineLvl w:val="0"/>
+      <w:r>
         <w:rPr>
           <w:b/>
         </w:rPr>
-      </w:pPr>
-      <w:r>
-        <w:rPr>
-          <w:b/>
-        </w:rPr>
+        <w:lastRenderedPageBreak/>
         <w:br w:type="page"/>
       </w:r>
       <w:bookmarkStart w:id="0" w:name="_Ref427319562"/>
@@ -2649,6 +3173,9 @@
         <w:t>Case</w:t>
       </w:r>
       <w:proofErr w:type="spellEnd"/>
+      <w:r>
+        <w:t>,</w:t>
+      </w:r>
     </w:p>
     <w:p>
       <w:pPr>
@@ -2666,6 +3193,9 @@
       </w:pPr>
       <w:r>
         <w:t>Praca w projekcie</w:t>
+      </w:r>
+      <w:r>
+        <w:t>.</w:t>
       </w:r>
     </w:p>
     <w:p>
@@ -3124,8 +3654,8 @@
         </w:rPr>
         <w:drawing>
           <wp:inline distT="0" distB="0" distL="0" distR="0">
-            <wp:extent cx="3726332" cy="1098903"/>
-            <wp:effectExtent l="19050" t="0" r="7468" b="0"/>
+            <wp:extent cx="3869663" cy="1141171"/>
+            <wp:effectExtent l="19050" t="0" r="0" b="0"/>
             <wp:docPr id="14" name="Obraz 7"/>
             <wp:cNvGraphicFramePr>
               <a:graphicFrameLocks xmlns:a="http://schemas.openxmlformats.org/drawingml/2006/main" noChangeAspect="1"/>
@@ -3149,7 +3679,7 @@
                   <pic:spPr bwMode="auto">
                     <a:xfrm>
                       <a:off x="0" y="0"/>
-                      <a:ext cx="3733275" cy="1100950"/>
+                      <a:ext cx="3882606" cy="1144988"/>
                     </a:xfrm>
                     <a:prstGeom prst="rect">
                       <a:avLst/>
@@ -3919,13 +4449,7 @@
         <w:t xml:space="preserve">liczbowych wartością domyślną jest 0. Nie jest to opcja zalecana, powoduje </w:t>
       </w:r>
       <w:r>
-        <w:t xml:space="preserve">zmniejszenie czytelności kodu. Może także powodować niespodziewane błędy, domyślną wartością dla referencji </w:t>
-      </w:r>
-      <w:r>
-        <w:br/>
-      </w:r>
-      <w:r>
-        <w:t>do pliku jest pusta referencja.</w:t>
+        <w:t>zmniejszenie czytelności kodu. Może także powodować niespodziewane błędy, domyślną wartością dla referencji do pliku jest pusta referencja.</w:t>
       </w:r>
     </w:p>
     <w:p>
@@ -4160,7 +4684,57 @@
         <w:jc w:val="both"/>
       </w:pPr>
       <w:r>
-        <w:t>- praca z systemami czasu rzeczywistego (RT) oraz modułami FPGA.</w:t>
+        <w:t>- praca z systemami czasu rzeczywistego (RT) oraz modułami FPGA</w:t>
+      </w:r>
+      <w:r>
+        <w:t>,</w:t>
+      </w:r>
+    </w:p>
+    <w:p>
+      <w:pPr>
+        <w:spacing w:line="360" w:lineRule="auto"/>
+        <w:ind w:firstLine="708"/>
+        <w:jc w:val="both"/>
+      </w:pPr>
+      <w:r>
+        <w:t xml:space="preserve">- zastosowanie niektórych typów zmiennych – </w:t>
+      </w:r>
+      <w:proofErr w:type="spellStart"/>
+      <w:r>
+        <w:t>local/networ</w:t>
+      </w:r>
+      <w:proofErr w:type="spellEnd"/>
+      <w:r>
+        <w:t xml:space="preserve">k </w:t>
+      </w:r>
+      <w:proofErr w:type="spellStart"/>
+      <w:r>
+        <w:t>shared</w:t>
+      </w:r>
+      <w:proofErr w:type="spellEnd"/>
+      <w:r>
+        <w:t xml:space="preserve"> </w:t>
+      </w:r>
+      <w:proofErr w:type="spellStart"/>
+      <w:r>
+        <w:t>variable</w:t>
+      </w:r>
+      <w:proofErr w:type="spellEnd"/>
+      <w:r>
+        <w:t>,</w:t>
+      </w:r>
+    </w:p>
+    <w:p>
+      <w:pPr>
+        <w:spacing w:line="360" w:lineRule="auto"/>
+        <w:ind w:firstLine="708"/>
+        <w:jc w:val="both"/>
+      </w:pPr>
+      <w:r>
+        <w:t>- programowanie obiektowe</w:t>
+      </w:r>
+      <w:r>
+        <w:t>.</w:t>
       </w:r>
     </w:p>
     <w:p>
@@ -4596,7 +5170,7 @@
                 <v:shape id="_x0000_i1025" type="#_x0000_t75" style="width:114.6pt;height:59.9pt" o:ole="">
                   <v:imagedata r:id="rId21" o:title=""/>
                 </v:shape>
-                <o:OLEObject Type="Embed" ProgID="PBrush" ShapeID="_x0000_i1025" DrawAspect="Content" ObjectID="_1546803289" r:id="rId22"/>
+                <o:OLEObject Type="Embed" ProgID="PBrush" ShapeID="_x0000_i1025" DrawAspect="Content" ObjectID="_1547064660" r:id="rId22"/>
               </w:object>
             </w:r>
           </w:p>
@@ -4622,7 +5196,7 @@
                 <v:shape id="_x0000_i1026" type="#_x0000_t75" style="width:161.3pt;height:26.5pt" o:ole="">
                   <v:imagedata r:id="rId23" o:title="" croptop="33249f"/>
                 </v:shape>
-                <o:OLEObject Type="Embed" ProgID="PBrush" ShapeID="_x0000_i1026" DrawAspect="Content" ObjectID="_1546803290" r:id="rId24"/>
+                <o:OLEObject Type="Embed" ProgID="PBrush" ShapeID="_x0000_i1026" DrawAspect="Content" ObjectID="_1547064661" r:id="rId24"/>
               </w:object>
             </w:r>
           </w:p>
@@ -4648,7 +5222,7 @@
                 <v:shape id="_x0000_i1027" type="#_x0000_t75" style="width:142.85pt;height:25.9pt" o:ole="">
                   <v:imagedata r:id="rId23" o:title="" cropbottom="34255f" cropright="7832f"/>
                 </v:shape>
-                <o:OLEObject Type="Embed" ProgID="PBrush" ShapeID="_x0000_i1027" DrawAspect="Content" ObjectID="_1546803291" r:id="rId25"/>
+                <o:OLEObject Type="Embed" ProgID="PBrush" ShapeID="_x0000_i1027" DrawAspect="Content" ObjectID="_1547064662" r:id="rId25"/>
               </w:object>
             </w:r>
           </w:p>
@@ -4884,7 +5458,19 @@
         <w:rPr>
           <w:lang w:val="en-US"/>
         </w:rPr>
-        <w:t xml:space="preserve">LabVIEW 2013 </w:t>
+        <w:t>LabVIEW 201</w:t>
+      </w:r>
+      <w:r>
+        <w:rPr>
+          <w:lang w:val="en-US"/>
+        </w:rPr>
+        <w:t>4</w:t>
+      </w:r>
+      <w:r>
+        <w:rPr>
+          <w:lang w:val="en-US"/>
+        </w:rPr>
+        <w:t xml:space="preserve"> </w:t>
       </w:r>
       <w:proofErr w:type="spellStart"/>
       <w:r>
@@ -4908,6 +5494,12 @@
         <w:t>nowszy</w:t>
       </w:r>
       <w:proofErr w:type="spellEnd"/>
+      <w:r>
+        <w:rPr>
+          <w:lang w:val="en-US"/>
+        </w:rPr>
+        <w:t>,</w:t>
+      </w:r>
     </w:p>
     <w:p>
       <w:pPr>
@@ -5023,7 +5615,13 @@
       </w:r>
       <w:proofErr w:type="spellEnd"/>
       <w:r>
-        <w:t xml:space="preserve"> wykonujący konwersję wartości temperatur między wszystkimi skalami (jako wejście selektora wybrać typ </w:t>
+        <w:t xml:space="preserve"> wykonujący konwersję wartości temperatur między wszystkimi skalami</w:t>
+      </w:r>
+      <w:r>
+        <w:t>, uwzględnić również brak konwersji</w:t>
+      </w:r>
+      <w:r>
+        <w:t xml:space="preserve"> (jako wejście selektora wybrać typ </w:t>
       </w:r>
       <w:proofErr w:type="spellStart"/>
       <w:r>
@@ -5150,8 +5748,22 @@
         <w:rPr>
           <w:i/>
         </w:rPr>
-        <w:t>/System pomiarowy DAQ</w:t>
-      </w:r>
+        <w:t xml:space="preserve">/System pomiarowy </w:t>
+      </w:r>
+      <w:proofErr w:type="spellStart"/>
+      <w:r>
+        <w:rPr>
+          <w:i/>
+        </w:rPr>
+        <w:t>DAQ</w:t>
+      </w:r>
+      <w:r>
+        <w:rPr>
+          <w:i/>
+        </w:rPr>
+        <w:t>.lvproj</w:t>
+      </w:r>
+      <w:proofErr w:type="spellEnd"/>
       <w:r>
         <w:t>”,</w:t>
       </w:r>
@@ -5212,7 +5824,21 @@
       </w:r>
       <w:proofErr w:type="spellEnd"/>
       <w:r>
-        <w:t>”,</w:t>
+        <w:t>”</w:t>
+      </w:r>
+      <w:r>
+        <w:t xml:space="preserve"> (</w:t>
+      </w:r>
+      <w:proofErr w:type="spellStart"/>
+      <w:r>
+        <w:t>drag&amp;drop</w:t>
+      </w:r>
+      <w:proofErr w:type="spellEnd"/>
+      <w:r>
+        <w:t>)</w:t>
+      </w:r>
+      <w:r>
+        <w:t>,</w:t>
       </w:r>
     </w:p>
     <w:p>
@@ -5334,6 +5960,7 @@
           <w:sz w:val="20"/>
         </w:rPr>
       </w:pPr>
+      <w:bookmarkStart w:id="17" w:name="_Ref473321388"/>
       <w:r>
         <w:rPr>
           <w:sz w:val="20"/>
@@ -5354,6 +5981,7 @@
         </w:rPr>
         <w:t>”.</w:t>
       </w:r>
+      <w:bookmarkEnd w:id="17"/>
     </w:p>
     <w:p>
       <w:pPr>
@@ -5518,8 +6146,8 @@
           <w:b/>
         </w:rPr>
       </w:pPr>
-      <w:bookmarkStart w:id="17" w:name="_Ref427319642"/>
-      <w:bookmarkStart w:id="18" w:name="_Ref463386591"/>
+      <w:bookmarkStart w:id="18" w:name="_Ref427319642"/>
+      <w:bookmarkStart w:id="19" w:name="_Ref463386591"/>
       <w:r>
         <w:rPr>
           <w:b/>
@@ -5532,7 +6160,7 @@
         </w:rPr>
         <w:t xml:space="preserve">– </w:t>
       </w:r>
-      <w:bookmarkEnd w:id="17"/>
+      <w:bookmarkEnd w:id="18"/>
       <w:r>
         <w:rPr>
           <w:b/>
@@ -5561,7 +6189,7 @@
         </w:rPr>
         <w:t>”</w:t>
       </w:r>
-      <w:bookmarkEnd w:id="18"/>
+      <w:bookmarkEnd w:id="19"/>
     </w:p>
     <w:p>
       <w:pPr>
@@ -5680,6 +6308,7 @@
           <w:sz w:val="20"/>
         </w:rPr>
       </w:pPr>
+      <w:bookmarkStart w:id="20" w:name="_Ref473321452"/>
       <w:r>
         <w:rPr>
           <w:sz w:val="20"/>
@@ -5706,6 +6335,7 @@
         </w:rPr>
         <w:t>- diagram.</w:t>
       </w:r>
+      <w:bookmarkEnd w:id="20"/>
     </w:p>
     <w:p>
       <w:pPr>
@@ -5783,6 +6413,7 @@
           <w:sz w:val="20"/>
         </w:rPr>
       </w:pPr>
+      <w:bookmarkStart w:id="21" w:name="_Ref473321458"/>
       <w:r>
         <w:rPr>
           <w:sz w:val="20"/>
@@ -5809,6 +6440,7 @@
         </w:rPr>
         <w:t>- ikona i panel połączeń.</w:t>
       </w:r>
+      <w:bookmarkEnd w:id="21"/>
     </w:p>
     <w:p>
       <w:pPr>
@@ -5979,14 +6611,14 @@
           <w:b/>
         </w:rPr>
       </w:pPr>
-      <w:bookmarkStart w:id="19" w:name="_Ref427319682"/>
+      <w:bookmarkStart w:id="22" w:name="_Ref427319682"/>
       <w:r>
         <w:rPr>
           <w:b/>
         </w:rPr>
         <w:t>RAPORT</w:t>
       </w:r>
-      <w:bookmarkEnd w:id="19"/>
+      <w:bookmarkEnd w:id="22"/>
     </w:p>
     <w:p>
       <w:pPr>
@@ -6025,6 +6657,20 @@
       </w:pPr>
       <w:r>
         <w:t xml:space="preserve"> </w:t>
+      </w:r>
+    </w:p>
+    <w:p>
+      <w:pPr>
+        <w:rPr>
+          <w:b/>
+        </w:rPr>
+      </w:pPr>
+      <w:bookmarkStart w:id="23" w:name="_Ref427319687"/>
+      <w:r>
+        <w:rPr>
+          <w:b/>
+        </w:rPr>
+        <w:br w:type="page"/>
       </w:r>
     </w:p>
     <w:p>
@@ -6041,14 +6687,14 @@
           <w:b/>
         </w:rPr>
       </w:pPr>
-      <w:bookmarkStart w:id="20" w:name="_Ref427319687"/>
       <w:r>
         <w:rPr>
           <w:b/>
         </w:rPr>
+        <w:lastRenderedPageBreak/>
         <w:t>PYTANIA</w:t>
       </w:r>
-      <w:bookmarkEnd w:id="20"/>
+      <w:bookmarkEnd w:id="23"/>
     </w:p>
     <w:p>
       <w:pPr>
@@ -6120,7 +6766,6 @@
         <w:rPr>
           <w:color w:val="auto"/>
         </w:rPr>
-        <w:lastRenderedPageBreak/>
         <w:t>LITE</w:t>
       </w:r>
       <w:r>
@@ -7108,7 +7753,7 @@
                 <v:shape id="_x0000_i1028" type="#_x0000_t75" style="width:126.15pt;height:90.45pt" o:ole="">
                   <v:imagedata r:id="rId30" o:title=""/>
                 </v:shape>
-                <o:OLEObject Type="Embed" ProgID="PBrush" ShapeID="_x0000_i1028" DrawAspect="Content" ObjectID="_1546803292" r:id="rId31"/>
+                <o:OLEObject Type="Embed" ProgID="PBrush" ShapeID="_x0000_i1028" DrawAspect="Content" ObjectID="_1547064663" r:id="rId31"/>
               </w:object>
             </w:r>
           </w:p>
@@ -7499,7 +8144,7 @@
         <w:rStyle w:val="Numerstrony"/>
         <w:noProof/>
       </w:rPr>
-      <w:t>2</w:t>
+      <w:t>10</w:t>
     </w:r>
     <w:r>
       <w:rPr>
@@ -7678,7 +8323,7 @@
               <v:shape id="_x0000_i1029" type="#_x0000_t75" style="width:17.3pt;height:27.05pt" o:ole="">
                 <v:imagedata r:id="rId1" o:title=""/>
               </v:shape>
-              <o:OLEObject Type="Embed" ProgID="CorelDRAW.Graphic.11" ShapeID="_x0000_i1029" DrawAspect="Content" ObjectID="_1546803293" r:id="rId2"/>
+              <o:OLEObject Type="Embed" ProgID="CorelDRAW.Graphic.11" ShapeID="_x0000_i1029" DrawAspect="Content" ObjectID="_1547064664" r:id="rId2"/>
             </w:object>
           </w:r>
         </w:p>
@@ -12341,7 +12986,7 @@
 </file>
 
 <file path=customXml/itemProps1.xml><?xml version="1.0" encoding="utf-8"?>
-<ds:datastoreItem xmlns:ds="http://schemas.openxmlformats.org/officeDocument/2006/customXml" ds:itemID="{3F351C45-3D78-4BC8-863D-9BBFD1549AEA}">
+<ds:datastoreItem xmlns:ds="http://schemas.openxmlformats.org/officeDocument/2006/customXml" ds:itemID="{546FA3C0-7136-48B8-AE95-50D680682996}">
   <ds:schemaRefs>
     <ds:schemaRef ds:uri="http://schemas.openxmlformats.org/officeDocument/2006/bibliography"/>
   </ds:schemaRefs>

</xml_diff>